<commit_message>
finalize CV analyzer as input agent for job-matching pipeline
</commit_message>
<xml_diff>
--- a/resumes/LeNguyenHoanHuy_AI_Engineer_Fresher_CV.pdf.docx
+++ b/resumes/LeNguyenHoanHuy_AI_Engineer_Fresher_CV.pdf.docx
@@ -1754,7 +1754,7 @@
               <w:pStyle w:val="ListParagraph"/>
               <w:numPr>
                 <w:ilvl w:val="0"/>
-                <w:numId w:val="8"/>
+                <w:numId w:val="10"/>
               </w:numPr>
               <w:rPr>
                 <w:rFonts w:ascii="Roboto" w:hAnsi="Roboto"/>
@@ -1776,7 +1776,7 @@
               <w:pStyle w:val="ListParagraph"/>
               <w:numPr>
                 <w:ilvl w:val="0"/>
-                <w:numId w:val="8"/>
+                <w:numId w:val="10"/>
               </w:numPr>
               <w:rPr>
                 <w:rFonts w:ascii="Roboto" w:hAnsi="Roboto"/>
@@ -1798,7 +1798,7 @@
               <w:pStyle w:val="ListParagraph"/>
               <w:numPr>
                 <w:ilvl w:val="0"/>
-                <w:numId w:val="8"/>
+                <w:numId w:val="10"/>
               </w:numPr>
               <w:rPr>
                 <w:rFonts w:ascii="Roboto" w:hAnsi="Roboto"/>
@@ -2882,6 +2882,119 @@
     </w:lvl>
   </w:abstractNum>
   <w:abstractNum w:abstractNumId="3" w15:restartNumberingAfterBreak="0">
+    <w:nsid w:val="28382E7F"/>
+    <w:multiLevelType w:val="hybridMultilevel"/>
+    <w:tmpl w:val="D6308CA6"/>
+    <w:lvl w:ilvl="0" w:tplc="04090001">
+      <w:start w:val="1"/>
+      <w:numFmt w:val="bullet"/>
+      <w:lvlText w:val=""/>
+      <w:lvlJc w:val="left"/>
+      <w:pPr>
+        <w:ind w:left="720" w:hanging="360"/>
+      </w:pPr>
+      <w:rPr>
+        <w:rFonts w:ascii="Symbol" w:hAnsi="Symbol" w:hint="default"/>
+      </w:rPr>
+    </w:lvl>
+    <w:lvl w:ilvl="1" w:tplc="04090003" w:tentative="1">
+      <w:start w:val="1"/>
+      <w:numFmt w:val="bullet"/>
+      <w:lvlText w:val="o"/>
+      <w:lvlJc w:val="left"/>
+      <w:pPr>
+        <w:ind w:left="1440" w:hanging="360"/>
+      </w:pPr>
+      <w:rPr>
+        <w:rFonts w:ascii="Courier New" w:hAnsi="Courier New" w:cs="Courier New" w:hint="default"/>
+      </w:rPr>
+    </w:lvl>
+    <w:lvl w:ilvl="2" w:tplc="04090005" w:tentative="1">
+      <w:start w:val="1"/>
+      <w:numFmt w:val="bullet"/>
+      <w:lvlText w:val=""/>
+      <w:lvlJc w:val="left"/>
+      <w:pPr>
+        <w:ind w:left="2160" w:hanging="360"/>
+      </w:pPr>
+      <w:rPr>
+        <w:rFonts w:ascii="Wingdings" w:hAnsi="Wingdings" w:hint="default"/>
+      </w:rPr>
+    </w:lvl>
+    <w:lvl w:ilvl="3" w:tplc="04090001" w:tentative="1">
+      <w:start w:val="1"/>
+      <w:numFmt w:val="bullet"/>
+      <w:lvlText w:val=""/>
+      <w:lvlJc w:val="left"/>
+      <w:pPr>
+        <w:ind w:left="2880" w:hanging="360"/>
+      </w:pPr>
+      <w:rPr>
+        <w:rFonts w:ascii="Symbol" w:hAnsi="Symbol" w:hint="default"/>
+      </w:rPr>
+    </w:lvl>
+    <w:lvl w:ilvl="4" w:tplc="04090003" w:tentative="1">
+      <w:start w:val="1"/>
+      <w:numFmt w:val="bullet"/>
+      <w:lvlText w:val="o"/>
+      <w:lvlJc w:val="left"/>
+      <w:pPr>
+        <w:ind w:left="3600" w:hanging="360"/>
+      </w:pPr>
+      <w:rPr>
+        <w:rFonts w:ascii="Courier New" w:hAnsi="Courier New" w:cs="Courier New" w:hint="default"/>
+      </w:rPr>
+    </w:lvl>
+    <w:lvl w:ilvl="5" w:tplc="04090005" w:tentative="1">
+      <w:start w:val="1"/>
+      <w:numFmt w:val="bullet"/>
+      <w:lvlText w:val=""/>
+      <w:lvlJc w:val="left"/>
+      <w:pPr>
+        <w:ind w:left="4320" w:hanging="360"/>
+      </w:pPr>
+      <w:rPr>
+        <w:rFonts w:ascii="Wingdings" w:hAnsi="Wingdings" w:hint="default"/>
+      </w:rPr>
+    </w:lvl>
+    <w:lvl w:ilvl="6" w:tplc="04090001" w:tentative="1">
+      <w:start w:val="1"/>
+      <w:numFmt w:val="bullet"/>
+      <w:lvlText w:val=""/>
+      <w:lvlJc w:val="left"/>
+      <w:pPr>
+        <w:ind w:left="5040" w:hanging="360"/>
+      </w:pPr>
+      <w:rPr>
+        <w:rFonts w:ascii="Symbol" w:hAnsi="Symbol" w:hint="default"/>
+      </w:rPr>
+    </w:lvl>
+    <w:lvl w:ilvl="7" w:tplc="04090003" w:tentative="1">
+      <w:start w:val="1"/>
+      <w:numFmt w:val="bullet"/>
+      <w:lvlText w:val="o"/>
+      <w:lvlJc w:val="left"/>
+      <w:pPr>
+        <w:ind w:left="5760" w:hanging="360"/>
+      </w:pPr>
+      <w:rPr>
+        <w:rFonts w:ascii="Courier New" w:hAnsi="Courier New" w:cs="Courier New" w:hint="default"/>
+      </w:rPr>
+    </w:lvl>
+    <w:lvl w:ilvl="8" w:tplc="04090005" w:tentative="1">
+      <w:start w:val="1"/>
+      <w:numFmt w:val="bullet"/>
+      <w:lvlText w:val=""/>
+      <w:lvlJc w:val="left"/>
+      <w:pPr>
+        <w:ind w:left="6480" w:hanging="360"/>
+      </w:pPr>
+      <w:rPr>
+        <w:rFonts w:ascii="Wingdings" w:hAnsi="Wingdings" w:hint="default"/>
+      </w:rPr>
+    </w:lvl>
+  </w:abstractNum>
+  <w:abstractNum w:abstractNumId="4" w15:restartNumberingAfterBreak="0">
     <w:nsid w:val="2A261CF5"/>
     <w:multiLevelType w:val="hybridMultilevel"/>
     <w:tmpl w:val="25C66C8A"/>
@@ -2994,7 +3107,7 @@
       </w:rPr>
     </w:lvl>
   </w:abstractNum>
-  <w:abstractNum w:abstractNumId="4" w15:restartNumberingAfterBreak="0">
+  <w:abstractNum w:abstractNumId="5" w15:restartNumberingAfterBreak="0">
     <w:nsid w:val="54DF33F7"/>
     <w:multiLevelType w:val="hybridMultilevel"/>
     <w:tmpl w:val="7AD82D56"/>
@@ -3107,7 +3220,7 @@
       </w:rPr>
     </w:lvl>
   </w:abstractNum>
-  <w:abstractNum w:abstractNumId="5" w15:restartNumberingAfterBreak="0">
+  <w:abstractNum w:abstractNumId="6" w15:restartNumberingAfterBreak="0">
     <w:nsid w:val="5F993D6A"/>
     <w:multiLevelType w:val="hybridMultilevel"/>
     <w:tmpl w:val="A23E9348"/>
@@ -3220,7 +3333,7 @@
       </w:rPr>
     </w:lvl>
   </w:abstractNum>
-  <w:abstractNum w:abstractNumId="6" w15:restartNumberingAfterBreak="0">
+  <w:abstractNum w:abstractNumId="7" w15:restartNumberingAfterBreak="0">
     <w:nsid w:val="65BA59D3"/>
     <w:multiLevelType w:val="hybridMultilevel"/>
     <w:tmpl w:val="8536F192"/>
@@ -3333,7 +3446,7 @@
       </w:rPr>
     </w:lvl>
   </w:abstractNum>
-  <w:abstractNum w:abstractNumId="7" w15:restartNumberingAfterBreak="0">
+  <w:abstractNum w:abstractNumId="8" w15:restartNumberingAfterBreak="0">
     <w:nsid w:val="6AF05870"/>
     <w:multiLevelType w:val="multilevel"/>
     <w:tmpl w:val="1DCA40AC"/>
@@ -3482,10 +3595,10 @@
       </w:rPr>
     </w:lvl>
   </w:abstractNum>
-  <w:abstractNum w:abstractNumId="8" w15:restartNumberingAfterBreak="0">
+  <w:abstractNum w:abstractNumId="9" w15:restartNumberingAfterBreak="0">
     <w:nsid w:val="7CC61023"/>
     <w:multiLevelType w:val="hybridMultilevel"/>
-    <w:tmpl w:val="7624E4B8"/>
+    <w:tmpl w:val="D332CA70"/>
     <w:lvl w:ilvl="0" w:tplc="04090001">
       <w:start w:val="1"/>
       <w:numFmt w:val="bullet"/>
@@ -3596,19 +3709,19 @@
     </w:lvl>
   </w:abstractNum>
   <w:num w:numId="1">
-    <w:abstractNumId w:val="6"/>
+    <w:abstractNumId w:val="7"/>
   </w:num>
   <w:num w:numId="2">
     <w:abstractNumId w:val="0"/>
   </w:num>
   <w:num w:numId="3">
-    <w:abstractNumId w:val="4"/>
+    <w:abstractNumId w:val="5"/>
   </w:num>
   <w:num w:numId="4">
-    <w:abstractNumId w:val="5"/>
+    <w:abstractNumId w:val="6"/>
   </w:num>
   <w:num w:numId="5">
-    <w:abstractNumId w:val="7"/>
+    <w:abstractNumId w:val="8"/>
   </w:num>
   <w:num w:numId="6">
     <w:abstractNumId w:val="1"/>
@@ -3617,9 +3730,12 @@
     <w:abstractNumId w:val="2"/>
   </w:num>
   <w:num w:numId="8">
-    <w:abstractNumId w:val="8"/>
+    <w:abstractNumId w:val="9"/>
   </w:num>
   <w:num w:numId="9">
+    <w:abstractNumId w:val="4"/>
+  </w:num>
+  <w:num w:numId="10">
     <w:abstractNumId w:val="3"/>
   </w:num>
 </w:numbering>

</xml_diff>